<commit_message>
ajout des dernières normes pour les projets
</commit_message>
<xml_diff>
--- a/Mise_en_forme_des_fichiers_BASQUIN_KUNTZ_KREBS_DESTREMONT.docx
+++ b/Mise_en_forme_des_fichiers_BASQUIN_KUNTZ_KREBS_DESTREMONT.docx
@@ -15,30 +15,14 @@
           <w:i/>
           <w:iCs/>
         </w:rPr>
-        <w:t xml:space="preserve">BASQUIN </w:t>
-      </w:r>
-      <w:proofErr w:type="gramStart"/>
-      <w:r>
-        <w:rPr>
-          <w:i/>
-          <w:iCs/>
-        </w:rPr>
-        <w:t>Thomas</w:t>
-      </w:r>
-      <w:r>
-        <w:rPr>
-          <w:i/>
-          <w:iCs/>
-        </w:rPr>
-        <w:t xml:space="preserve">  -</w:t>
-      </w:r>
-      <w:proofErr w:type="gramEnd"/>
-      <w:r>
-        <w:rPr>
-          <w:i/>
-          <w:iCs/>
-        </w:rPr>
-        <w:t xml:space="preserve">  </w:t>
+        <w:t>BASQUIN Thomas</w:t>
+      </w:r>
+      <w:r>
+        <w:rPr>
+          <w:i/>
+          <w:iCs/>
+        </w:rPr>
+        <w:t xml:space="preserve">  -  </w:t>
       </w:r>
       <w:r>
         <w:rPr>
@@ -61,23 +45,7 @@
           <w:i/>
           <w:iCs/>
         </w:rPr>
-        <w:t xml:space="preserve">DESTREMONT </w:t>
-      </w:r>
-      <w:proofErr w:type="gramStart"/>
-      <w:r>
-        <w:rPr>
-          <w:i/>
-          <w:iCs/>
-        </w:rPr>
-        <w:t>Adrien  -</w:t>
-      </w:r>
-      <w:proofErr w:type="gramEnd"/>
-      <w:r>
-        <w:rPr>
-          <w:i/>
-          <w:iCs/>
-        </w:rPr>
-        <w:t xml:space="preserve">  KREBS Jérémie</w:t>
+        <w:t>DESTREMONT Adrien  -  KREBS Jérémie</w:t>
       </w:r>
     </w:p>
     <w:p>
@@ -166,6 +134,14 @@
           <w:bCs/>
           <w:sz w:val="28"/>
           <w:szCs w:val="28"/>
+        </w:rPr>
+      </w:pPr>
+    </w:p>
+    <w:p>
+      <w:pPr>
+        <w:spacing w:after="0"/>
+        <w:rPr>
+          <w:rFonts w:cstheme="minorHAnsi"/>
         </w:rPr>
       </w:pPr>
     </w:p>
@@ -830,7 +806,142 @@
           <w:sz w:val="24"/>
           <w:szCs w:val="24"/>
         </w:rPr>
-        <w:lastRenderedPageBreak/>
+        <w:t>Extensions</w:t>
+      </w:r>
+    </w:p>
+    <w:p>
+      <w:pPr>
+        <w:spacing w:after="0"/>
+        <w:rPr>
+          <w:rFonts w:cstheme="minorHAnsi"/>
+          <w:b/>
+          <w:bCs/>
+          <w:i/>
+          <w:iCs/>
+          <w:sz w:val="24"/>
+          <w:szCs w:val="24"/>
+        </w:rPr>
+      </w:pPr>
+    </w:p>
+    <w:p>
+      <w:pPr>
+        <w:spacing w:after="0"/>
+        <w:rPr>
+          <w:rFonts w:cstheme="minorHAnsi"/>
+        </w:rPr>
+      </w:pPr>
+      <w:r>
+        <w:rPr>
+          <w:rFonts w:cstheme="minorHAnsi"/>
+          <w:b/>
+          <w:bCs/>
+          <w:i/>
+          <w:iCs/>
+          <w:sz w:val="24"/>
+          <w:szCs w:val="24"/>
+        </w:rPr>
+        <w:tab/>
+      </w:r>
+      <w:r>
+        <w:rPr>
+          <w:rFonts w:cstheme="minorHAnsi"/>
+        </w:rPr>
+        <w:t>Les fichiers sources contenant le code devra avoir pour extension : « cpp » .</w:t>
+      </w:r>
+    </w:p>
+    <w:p>
+      <w:pPr>
+        <w:spacing w:after="0"/>
+        <w:rPr>
+          <w:rFonts w:cstheme="minorHAnsi"/>
+        </w:rPr>
+      </w:pPr>
+      <w:r>
+        <w:rPr>
+          <w:rFonts w:cstheme="minorHAnsi"/>
+        </w:rPr>
+        <w:t>Les fichiers Readme devront avoir pour extension : « txt » pour être en fichier texte ou alors « md » pour pouvoir être reconnu comme fichier Readme sur GitHub.</w:t>
+      </w:r>
+    </w:p>
+    <w:p>
+      <w:pPr>
+        <w:spacing w:after="0"/>
+        <w:rPr>
+          <w:rFonts w:cstheme="minorHAnsi"/>
+        </w:rPr>
+      </w:pPr>
+      <w:r>
+        <w:rPr>
+          <w:rFonts w:cstheme="minorHAnsi"/>
+        </w:rPr>
+        <w:t>Enfin le dossier contenant tout le projet devra être déposé en « zip »</w:t>
+      </w:r>
+    </w:p>
+    <w:p>
+      <w:pPr>
+        <w:spacing w:after="0"/>
+        <w:rPr>
+          <w:rFonts w:cstheme="minorHAnsi"/>
+          <w:b/>
+          <w:bCs/>
+          <w:i/>
+          <w:iCs/>
+          <w:sz w:val="24"/>
+          <w:szCs w:val="24"/>
+        </w:rPr>
+      </w:pPr>
+    </w:p>
+    <w:p>
+      <w:pPr>
+        <w:spacing w:after="0"/>
+        <w:rPr>
+          <w:rFonts w:cstheme="minorHAnsi"/>
+          <w:b/>
+          <w:bCs/>
+          <w:i/>
+          <w:iCs/>
+          <w:sz w:val="24"/>
+          <w:szCs w:val="24"/>
+        </w:rPr>
+      </w:pPr>
+    </w:p>
+    <w:p>
+      <w:pPr>
+        <w:spacing w:after="0"/>
+        <w:rPr>
+          <w:rFonts w:cstheme="minorHAnsi"/>
+          <w:b/>
+          <w:bCs/>
+          <w:i/>
+          <w:iCs/>
+          <w:sz w:val="24"/>
+          <w:szCs w:val="24"/>
+        </w:rPr>
+      </w:pPr>
+    </w:p>
+    <w:p>
+      <w:pPr>
+        <w:spacing w:after="0"/>
+        <w:rPr>
+          <w:rFonts w:cstheme="minorHAnsi"/>
+          <w:b/>
+          <w:bCs/>
+          <w:i/>
+          <w:iCs/>
+          <w:sz w:val="24"/>
+          <w:szCs w:val="24"/>
+        </w:rPr>
+      </w:pPr>
+      <w:r>
+        <w:rPr>
+          <w:rFonts w:cstheme="minorHAnsi"/>
+          <w:b/>
+          <w:bCs/>
+          <w:i/>
+          <w:iCs/>
+          <w:sz w:val="24"/>
+          <w:szCs w:val="24"/>
+        </w:rPr>
         <w:t>Fichier Readme</w:t>
       </w:r>
     </w:p>
@@ -1241,6 +1352,16 @@
           <w:rFonts w:cstheme="minorHAnsi"/>
           <w:i/>
           <w:iCs/>
+        </w:rPr>
+      </w:pPr>
+    </w:p>
+    <w:p>
+      <w:pPr>
+        <w:spacing w:after="0"/>
+        <w:rPr>
+          <w:rFonts w:cstheme="minorHAnsi"/>
+          <w:i/>
+          <w:iCs/>
           <w:u w:val="single"/>
         </w:rPr>
       </w:pPr>
@@ -1297,57 +1418,16 @@
         <w:spacing w:after="0"/>
         <w:rPr>
           <w:rFonts w:cstheme="minorHAnsi"/>
-        </w:rPr>
-      </w:pPr>
-    </w:p>
-    <w:p>
-      <w:pPr>
-        <w:spacing w:after="0"/>
-        <w:rPr>
-          <w:rFonts w:cstheme="minorHAnsi"/>
-        </w:rPr>
-      </w:pPr>
-    </w:p>
-    <w:p>
-      <w:pPr>
-        <w:spacing w:after="0"/>
-        <w:rPr>
-          <w:rFonts w:cstheme="minorHAnsi"/>
-        </w:rPr>
-      </w:pPr>
-    </w:p>
-    <w:p>
-      <w:pPr>
-        <w:spacing w:after="0"/>
-        <w:rPr>
-          <w:rFonts w:cstheme="minorHAnsi"/>
-        </w:rPr>
-      </w:pPr>
-    </w:p>
-    <w:p>
-      <w:pPr>
-        <w:spacing w:after="0"/>
-        <w:rPr>
-          <w:rFonts w:cstheme="minorHAnsi"/>
-        </w:rPr>
-      </w:pPr>
-    </w:p>
-    <w:p>
-      <w:pPr>
-        <w:spacing w:after="0"/>
-        <w:rPr>
-          <w:rFonts w:cstheme="minorHAnsi"/>
-          <w:i/>
-          <w:iCs/>
-        </w:rPr>
-      </w:pPr>
-      <w:r>
-        <w:rPr>
-          <w:rFonts w:cstheme="minorHAnsi"/>
-          <w:i/>
-          <w:iCs/>
-        </w:rPr>
-        <w:lastRenderedPageBreak/>
+          <w:i/>
+          <w:iCs/>
+        </w:rPr>
+      </w:pPr>
+      <w:r>
+        <w:rPr>
+          <w:rFonts w:cstheme="minorHAnsi"/>
+          <w:i/>
+          <w:iCs/>
+        </w:rPr>
         <w:t xml:space="preserve">5. </w:t>
       </w:r>
       <w:r>
@@ -2128,6 +2208,7 @@
   <w:style w:type="paragraph" w:default="1" w:styleId="Normal">
     <w:name w:val="Normal"/>
     <w:qFormat/>
+    <w:rsid w:val="004B53E7"/>
   </w:style>
   <w:style w:type="character" w:default="1" w:styleId="Policepardfaut">
     <w:name w:val="Default Paragraph Font"/>

</xml_diff>